<commit_message>
Converted CV to Resume
</commit_message>
<xml_diff>
--- a/CV/JMcCormack_Resume_1-25-2016.docx
+++ b/CV/JMcCormack_Resume_1-25-2016.docx
@@ -292,16 +292,7 @@
                 <w:color w:val="808080" w:themeColor="background1" w:themeShade="80"/>
                 <w:sz w:val="18"/>
               </w:rPr>
-              <w:t>nt, Robotics, and</w:t>
-            </w:r>
-            <w:bookmarkStart w:id="0" w:name="_GoBack"/>
-            <w:bookmarkEnd w:id="0"/>
-            <w:r>
-              <w:rPr>
-                <w:color w:val="808080" w:themeColor="background1" w:themeShade="80"/>
-                <w:sz w:val="18"/>
-              </w:rPr>
-              <w:t xml:space="preserve"> Embedded Systems</w:t>
+              <w:t>nt, Robotics, and Embedded Systems</w:t>
             </w:r>
           </w:p>
         </w:tc>
@@ -444,13 +435,8 @@
               <w:outlineLvl w:val="0"/>
             </w:pPr>
             <w:r>
-              <w:t>linkedin.com/in/</w:t>
-            </w:r>
-            <w:proofErr w:type="spellStart"/>
-            <w:r>
-              <w:t>jdmccormack</w:t>
-            </w:r>
-            <w:proofErr w:type="spellEnd"/>
+              <w:t>linkedin.com/in/jdmccormack</w:t>
+            </w:r>
           </w:p>
           <w:p>
             <w:pPr>
@@ -517,14 +503,12 @@
                 <w:rFonts w:eastAsia="Calibri" w:cs="Times New Roman"/>
               </w:rPr>
             </w:pPr>
-            <w:proofErr w:type="spellStart"/>
             <w:r>
               <w:rPr>
                 <w:rFonts w:eastAsia="Calibri" w:cs="Times New Roman"/>
               </w:rPr>
               <w:t>Javascript</w:t>
             </w:r>
-            <w:proofErr w:type="spellEnd"/>
           </w:p>
           <w:p>
             <w:pPr>
@@ -558,14 +542,12 @@
                 <w:rFonts w:eastAsia="Calibri" w:cs="Times New Roman"/>
               </w:rPr>
             </w:pPr>
-            <w:proofErr w:type="spellStart"/>
             <w:r>
               <w:rPr>
                 <w:rFonts w:eastAsia="Calibri" w:cs="Times New Roman"/>
               </w:rPr>
               <w:t>Erlang</w:t>
             </w:r>
-            <w:proofErr w:type="spellEnd"/>
             <w:r>
               <w:rPr>
                 <w:rFonts w:eastAsia="Calibri" w:cs="Times New Roman"/>
@@ -595,11 +577,9 @@
             <w:pPr>
               <w:outlineLvl w:val="0"/>
             </w:pPr>
-            <w:proofErr w:type="spellStart"/>
             <w:r>
               <w:t>Git</w:t>
             </w:r>
-            <w:proofErr w:type="spellEnd"/>
           </w:p>
           <w:p>
             <w:pPr>
@@ -637,21 +617,17 @@
             <w:pPr>
               <w:outlineLvl w:val="0"/>
             </w:pPr>
-            <w:proofErr w:type="spellStart"/>
             <w:r>
               <w:t>PostgreSQL</w:t>
             </w:r>
-            <w:proofErr w:type="spellEnd"/>
-          </w:p>
-          <w:p>
-            <w:pPr>
-              <w:outlineLvl w:val="0"/>
-            </w:pPr>
-            <w:proofErr w:type="spellStart"/>
+          </w:p>
+          <w:p>
+            <w:pPr>
+              <w:outlineLvl w:val="0"/>
+            </w:pPr>
             <w:r>
               <w:t>MongoDB</w:t>
             </w:r>
-            <w:proofErr w:type="spellEnd"/>
           </w:p>
           <w:p>
             <w:pPr>
@@ -665,14 +641,14 @@
             <w:pPr>
               <w:outlineLvl w:val="0"/>
             </w:pPr>
-            <w:proofErr w:type="spellStart"/>
             <w:r>
               <w:rPr>
                 <w:rFonts w:eastAsia="Calibri" w:cs="Times New Roman"/>
               </w:rPr>
-              <w:t>Matlab</w:t>
-            </w:r>
-            <w:proofErr w:type="spellEnd"/>
+              <w:t>MATLAB</w:t>
+            </w:r>
+            <w:bookmarkStart w:id="0" w:name="_GoBack"/>
+            <w:bookmarkEnd w:id="0"/>
           </w:p>
           <w:p>
             <w:pPr>
@@ -759,13 +735,8 @@
             <w:pPr>
               <w:outlineLvl w:val="0"/>
             </w:pPr>
-            <w:proofErr w:type="spellStart"/>
-            <w:r>
-              <w:t>Myo</w:t>
-            </w:r>
-            <w:proofErr w:type="spellEnd"/>
-            <w:r>
-              <w:t xml:space="preserve"> Armband</w:t>
+            <w:r>
+              <w:t>Myo Armband</w:t>
             </w:r>
           </w:p>
           <w:p>

</xml_diff>